<commit_message>
Aula 11 = ex08 e ex09
</commit_message>
<xml_diff>
--- a/Anotação de comando em JavaScript.docx
+++ b/Anotação de comando em JavaScript.docx
@@ -138,13 +138,17 @@
         <w:br w:type="textWrapping" w:clear="all"/>
         <w:t xml:space="preserve">Primeiro se resolve os aritméticos (tem ordem de precedência), depois, os </w:t>
       </w:r>
-      <w:proofErr w:type="gramStart"/>
       <w:r>
-        <w:t>relacionais(</w:t>
+        <w:t>relacionais (</w:t>
       </w:r>
-      <w:proofErr w:type="gramEnd"/>
       <w:r>
-        <w:t>não tem ordem de preferencia) para, finalmente ir aos lógicos que tem uma ordem de precedência (! == Não; &amp;&amp; == E, || == Ou)</w:t>
+        <w:t xml:space="preserve">não tem ordem de </w:t>
+      </w:r>
+      <w:r>
+        <w:t>preferência</w:t>
+      </w:r>
+      <w:r>
+        <w:t>) para, finalmente ir aos lógicos que tem uma ordem de precedência (! == Não; &amp;&amp; == E, || == Ou)</w:t>
       </w:r>
     </w:p>
     <w:p/>
@@ -316,6 +320,35 @@
         </w:drawing>
       </w:r>
     </w:p>
+    <w:p/>
+    <w:p/>
+    <w:p/>
+    <w:p/>
+    <w:p/>
+    <w:p>
+      <w:r>
+        <w:t>Nos temos desvios condicionais e quando o bloco de código se bifurca em duas condições</w:t>
+      </w:r>
+    </w:p>
+    <w:p>
+      <w:r>
+        <w:t>Condição simples if() só tem duas respostas para uma determinada situação são dois blocos é pra quando o if == true(verdadeira) pode ter vários comandos = estrutura de controle muito importante na programação</w:t>
+      </w:r>
+      <w:r>
+        <w:t xml:space="preserve"> e por possuir só um bloco de notas é chamada de condição simples</w:t>
+      </w:r>
+    </w:p>
+    <w:p>
+      <w:r>
+        <w:lastRenderedPageBreak/>
+        <w:t>If (condição) {} e so tem um bloco e se der falso nada acontece</w:t>
+      </w:r>
+    </w:p>
+    <w:p/>
+    <w:p/>
+    <w:p/>
+    <w:p/>
+    <w:p/>
     <w:sectPr>
       <w:pgSz w:w="11906" w:h="16838"/>
       <w:pgMar w:top="1701" w:right="1134" w:bottom="1134" w:left="1701" w:header="709" w:footer="709" w:gutter="0"/>

</xml_diff>

<commit_message>
Aula 12 (condições alinhadas)
</commit_message>
<xml_diff>
--- a/Anotação de comando em JavaScript.docx
+++ b/Anotação de comando em JavaScript.docx
@@ -342,6 +342,97 @@
       <w:r>
         <w:lastRenderedPageBreak/>
         <w:t>If (condição) {} e so tem um bloco e se der falso nada acontece</w:t>
+      </w:r>
+    </w:p>
+    <w:p/>
+    <w:p>
+      <w:r>
+        <w:t xml:space="preserve">Condições alinhadas: pegar uma condição composta e colocar outras condições dentro do laço da primeira condição é o else if() você aumenta o numero de possibilidades para um determinado problema </w:t>
+      </w:r>
+      <w:r>
+        <w:t>é um if dentro de outro</w:t>
+      </w:r>
+    </w:p>
+    <w:p/>
+    <w:p>
+      <w:r>
+        <w:t>Estranho seria assim if(condição) else{ if(condição2) com seu else, ou seja, ao invés de executar o else esse bloco vai e executa um outro if</w:t>
+      </w:r>
+      <w:r>
+        <w:t xml:space="preserve"> </w:t>
+      </w:r>
+      <w:r>
+        <w:t>aumentando o nível dos alinhamentos</w:t>
+      </w:r>
+    </w:p>
+    <w:p/>
+    <w:p>
+      <w:r>
+        <w:t>Condição múltipla = serve para valores fixos e não serve para intervaulo de valores e tem a possibilidade do sim ou do não, mas, para determinado valores por testagem, situações pontuais = switch(expressão){} tem um bloco relacionado:</w:t>
+      </w:r>
+    </w:p>
+    <w:p/>
+    <w:p>
+      <w:r>
+        <w:t>/*switch(){</w:t>
+      </w:r>
+      <w:r>
+        <w:t xml:space="preserve"> o break é obrigatório </w:t>
+      </w:r>
+    </w:p>
+    <w:p>
+      <w:r>
+        <w:t>    case valor1:</w:t>
+      </w:r>
+    </w:p>
+    <w:p>
+      <w:r>
+        <w:t>        break</w:t>
+      </w:r>
+    </w:p>
+    <w:p>
+      <w:r>
+        <w:t>    case valor2:</w:t>
+      </w:r>
+    </w:p>
+    <w:p>
+      <w:r>
+        <w:t>        break</w:t>
+      </w:r>
+    </w:p>
+    <w:p>
+      <w:r>
+        <w:t>    case valor3:</w:t>
+      </w:r>
+    </w:p>
+    <w:p>
+      <w:r>
+        <w:t xml:space="preserve">        </w:t>
+      </w:r>
+      <w:r>
+        <w:t>break</w:t>
+      </w:r>
+    </w:p>
+    <w:p>
+      <w:r>
+        <w:t>    default:</w:t>
+      </w:r>
+    </w:p>
+    <w:p>
+      <w:r>
+        <w:t xml:space="preserve">       break</w:t>
+      </w:r>
+      <w:r>
+        <w:t xml:space="preserve">  </w:t>
+      </w:r>
+    </w:p>
+    <w:p/>
+    <w:p>
+      <w:r>
+        <w:t xml:space="preserve">   }*/ </w:t>
+      </w:r>
+      <w:r>
+        <w:t xml:space="preserve"> é uma estrutura limitada, mas é utilizada em casos pontuais</w:t>
       </w:r>
     </w:p>
     <w:p/>
@@ -960,7 +1051,6 @@
   <w:style w:type="character" w:default="1" w:styleId="Fontepargpadro">
     <w:name w:val="Default Paragraph Font"/>
     <w:uiPriority w:val="1"/>
-    <w:semiHidden/>
     <w:unhideWhenUsed/>
   </w:style>
   <w:style w:type="table" w:default="1" w:styleId="Tabelanormal">

</xml_diff>